<commit_message>
Updated Assignment 1 Files and added the Design layout
</commit_message>
<xml_diff>
--- a/Team Assignments/Team Assignment 1/Team Assignment #1.docx
+++ b/Team Assignments/Team Assignment 1/Team Assignment #1.docx
@@ -300,7 +300,7 @@
         <w:spacing w:after="0" w:line="240" w:lineRule="auto"/>
         <w:rPr>
           <w:rFonts w:eastAsia="Times New Roman" w:cs="Times New Roman"/>
-          <w:sz w:val="24"/>
+          <w:sz w:val="28"/>
           <w:szCs w:val="24"/>
         </w:rPr>
       </w:pPr>
@@ -311,7 +311,7 @@
           <w:bCs/>
           <w:color w:val="000000"/>
           <w:sz w:val="24"/>
-          <w:szCs w:val="24"/>
+          <w:szCs w:val="23"/>
         </w:rPr>
         <w:t>Zaid Albirawi</w:t>
       </w:r>
@@ -322,7 +322,7 @@
           <w:bCs/>
           <w:color w:val="000000"/>
           <w:sz w:val="24"/>
-          <w:szCs w:val="24"/>
+          <w:szCs w:val="23"/>
         </w:rPr>
         <w:br/>
       </w:r>
@@ -333,51 +333,51 @@
         <w:ind w:firstLine="720"/>
         <w:rPr>
           <w:rFonts w:eastAsia="Times New Roman" w:cs="Arial"/>
-          <w:color w:val="000000"/>
-          <w:sz w:val="24"/>
-          <w:szCs w:val="24"/>
-        </w:rPr>
-      </w:pPr>
-      <w:r>
-        <w:rPr>
-          <w:rFonts w:eastAsia="Times New Roman" w:cs="Arial"/>
-          <w:color w:val="000000"/>
-          <w:sz w:val="24"/>
-          <w:szCs w:val="24"/>
-        </w:rPr>
-        <w:t>Zaid Albirawi is familiar with a few functional and object oriented programming languages such as VB, Java, UNIX, C, ARM assembly, C#, and scheme; He is also familiar with the web-development languages, CSS3 and HTML5, and is knowledgeable with MS Office Suite and Adobe Suite. Previous work related experience include, developing, designing, and managing websites, as well as developing computer software. Zaid is comfortable with complex algorithms, data structur</w:t>
-      </w:r>
-      <w:r>
-        <w:rPr>
-          <w:rFonts w:eastAsia="Times New Roman" w:cs="Arial"/>
-          <w:color w:val="000000"/>
-          <w:sz w:val="24"/>
-          <w:szCs w:val="24"/>
-        </w:rPr>
-        <w:t>es, and computational problems.</w:t>
-      </w:r>
-      <w:r>
-        <w:rPr>
-          <w:rFonts w:eastAsia="Times New Roman" w:cs="Arial"/>
-          <w:color w:val="000000"/>
-          <w:sz w:val="24"/>
-          <w:szCs w:val="24"/>
+          <w:b/>
+          <w:bCs/>
+          <w:color w:val="000000"/>
+          <w:sz w:val="24"/>
+          <w:szCs w:val="23"/>
+        </w:rPr>
+      </w:pPr>
+      <w:r>
+        <w:rPr>
+          <w:rFonts w:eastAsia="Times New Roman" w:cs="Arial"/>
+          <w:color w:val="000000"/>
+          <w:sz w:val="24"/>
+          <w:szCs w:val="23"/>
+        </w:rPr>
+        <w:t>Zaid Albirawi is familiar with several functional and object oriented programming languages, such as VB, Java, UNIX, C, ARM assembly, C#, and scheme. He is also familiar with the web-development languages, CSS3 and HTML5, and is knowledgeable with MS Office Suite and Adobe Suite. Previous work related experience include developing, designing, and managing websites, as well as developing computer software. Zaid is comfortable with complex algorithms, data structures, and computational problems.</w:t>
+      </w:r>
+      <w:r>
+        <w:rPr>
+          <w:rFonts w:eastAsia="Times New Roman" w:cs="Arial"/>
+          <w:color w:val="000000"/>
+          <w:sz w:val="24"/>
+          <w:szCs w:val="23"/>
         </w:rPr>
         <w:br/>
       </w:r>
-    </w:p>
-    <w:p>
-      <w:pPr>
-        <w:spacing w:after="0" w:line="240" w:lineRule="auto"/>
+      <w:r>
+        <w:rPr>
+          <w:rFonts w:eastAsia="Times New Roman" w:cs="Arial"/>
+          <w:color w:val="000000"/>
+          <w:sz w:val="24"/>
+          <w:szCs w:val="23"/>
+        </w:rPr>
+        <w:br/>
+      </w:r>
+      <w:r>
         <w:rPr>
           <w:rFonts w:eastAsia="Times New Roman" w:cs="Arial"/>
           <w:b/>
           <w:bCs/>
           <w:color w:val="000000"/>
           <w:sz w:val="24"/>
-          <w:szCs w:val="24"/>
-        </w:rPr>
-      </w:pPr>
+          <w:szCs w:val="23"/>
+        </w:rPr>
+        <w:t>Justin Cheng</w:t>
+      </w:r>
       <w:r>
         <w:rPr>
           <w:rFonts w:eastAsia="Times New Roman" w:cs="Arial"/>
@@ -385,32 +385,18 @@
           <w:bCs/>
           <w:color w:val="000000"/>
           <w:sz w:val="24"/>
-          <w:szCs w:val="24"/>
-        </w:rPr>
-        <w:t>Justin Cheng</w:t>
-      </w:r>
-    </w:p>
-    <w:p>
-      <w:pPr>
-        <w:spacing w:after="0" w:line="240" w:lineRule="auto"/>
-        <w:rPr>
-          <w:rFonts w:eastAsia="Times New Roman" w:cs="Arial"/>
-          <w:b/>
-          <w:bCs/>
-          <w:color w:val="000000"/>
-          <w:sz w:val="24"/>
-          <w:szCs w:val="24"/>
-        </w:rPr>
-      </w:pPr>
+          <w:szCs w:val="23"/>
+        </w:rPr>
+        <w:br/>
+      </w:r>
     </w:p>
     <w:p>
       <w:pPr>
         <w:spacing w:after="0" w:line="240" w:lineRule="auto"/>
         <w:ind w:firstLine="720"/>
         <w:rPr>
-          <w:rFonts w:eastAsia="Times New Roman" w:cs="Arial"/>
-          <w:color w:val="000000"/>
-          <w:sz w:val="24"/>
+          <w:rFonts w:eastAsia="Times New Roman" w:cs="Times New Roman"/>
+          <w:sz w:val="28"/>
           <w:szCs w:val="24"/>
         </w:rPr>
       </w:pPr>
@@ -419,54 +405,38 @@
           <w:rFonts w:eastAsia="Times New Roman" w:cs="Arial"/>
           <w:color w:val="000000"/>
           <w:sz w:val="24"/>
-          <w:szCs w:val="24"/>
-        </w:rPr>
-        <w:t xml:space="preserve">Justin is a </w:t>
-      </w:r>
-      <w:r>
-        <w:rPr>
-          <w:rFonts w:eastAsia="Times New Roman" w:cs="Arial"/>
-          <w:color w:val="000000"/>
-          <w:sz w:val="24"/>
-          <w:szCs w:val="24"/>
-        </w:rPr>
-        <w:t>self-driven</w:t>
-      </w:r>
-      <w:r>
-        <w:rPr>
-          <w:rFonts w:eastAsia="Times New Roman" w:cs="Arial"/>
-          <w:color w:val="000000"/>
-          <w:sz w:val="24"/>
-          <w:szCs w:val="24"/>
-        </w:rPr>
-        <w:t xml:space="preserve"> individual with an insatiable appetite for knowledge. He enjoys collaborating with like-minded individuals and is waiting for the prime opportunity to showcase his creativity. He is proficient in several programming languages including Java, C, </w:t>
-      </w:r>
-      <w:r>
-        <w:rPr>
-          <w:rFonts w:eastAsia="Times New Roman" w:cs="Arial"/>
-          <w:color w:val="000000"/>
-          <w:sz w:val="24"/>
-          <w:szCs w:val="24"/>
-        </w:rPr>
-        <w:t>UNIX</w:t>
-      </w:r>
-      <w:r>
-        <w:rPr>
-          <w:rFonts w:eastAsia="Times New Roman" w:cs="Arial"/>
-          <w:color w:val="000000"/>
-          <w:sz w:val="24"/>
-          <w:szCs w:val="24"/>
-        </w:rPr>
-        <w:t>, and ARM programming. Justin is always ready to take on any challenge with an ope</w:t>
-      </w:r>
-      <w:r>
-        <w:rPr>
-          <w:rFonts w:eastAsia="Times New Roman" w:cs="Arial"/>
-          <w:color w:val="000000"/>
-          <w:sz w:val="24"/>
-          <w:szCs w:val="24"/>
-        </w:rPr>
-        <w:t>n mind and a relentless spirit.</w:t>
+          <w:szCs w:val="23"/>
+        </w:rPr>
+        <w:t>Justin is a self-driven individual with an insatiable appetite for knowledge. He enjoys collaborating with like-minded individuals and is waiting for the prime opportunity to showcase his creativity. He is proficient in several programming languages including Java, C, UNIX, and ARM programming. Justin is always ready to take on any challenge with an open mind and a relentless spirit.</w:t>
+      </w:r>
+      <w:r>
+        <w:rPr>
+          <w:rFonts w:eastAsia="Times New Roman" w:cs="Arial"/>
+          <w:color w:val="000000"/>
+          <w:sz w:val="24"/>
+          <w:szCs w:val="23"/>
+        </w:rPr>
+        <w:br/>
+      </w:r>
+      <w:r>
+        <w:rPr>
+          <w:rFonts w:eastAsia="Times New Roman" w:cs="Arial"/>
+          <w:color w:val="000000"/>
+          <w:sz w:val="24"/>
+          <w:szCs w:val="23"/>
+        </w:rPr>
+        <w:br/>
+      </w:r>
+      <w:r>
+        <w:rPr>
+          <w:rFonts w:eastAsia="Times New Roman" w:cs="Arial"/>
+          <w:b/>
+          <w:bCs/>
+          <w:color w:val="000000"/>
+          <w:sz w:val="24"/>
+          <w:szCs w:val="23"/>
+        </w:rPr>
+        <w:t>Steve Juarez</w:t>
       </w:r>
     </w:p>
     <w:p>
@@ -474,43 +444,9 @@
         <w:spacing w:after="0" w:line="240" w:lineRule="auto"/>
         <w:rPr>
           <w:rFonts w:eastAsia="Times New Roman" w:cs="Arial"/>
-          <w:b/>
-          <w:bCs/>
-          <w:color w:val="000000"/>
-          <w:sz w:val="24"/>
-          <w:szCs w:val="24"/>
-        </w:rPr>
-      </w:pPr>
-    </w:p>
-    <w:p>
-      <w:pPr>
-        <w:spacing w:after="0" w:line="240" w:lineRule="auto"/>
-        <w:rPr>
-          <w:rFonts w:eastAsia="Times New Roman" w:cs="Times New Roman"/>
-          <w:sz w:val="24"/>
-          <w:szCs w:val="24"/>
-        </w:rPr>
-      </w:pPr>
-      <w:r>
-        <w:rPr>
-          <w:rFonts w:eastAsia="Times New Roman" w:cs="Arial"/>
-          <w:b/>
-          <w:bCs/>
-          <w:color w:val="000000"/>
-          <w:sz w:val="24"/>
-          <w:szCs w:val="24"/>
-        </w:rPr>
-        <w:t>Steve Juarez</w:t>
-      </w:r>
-    </w:p>
-    <w:p>
-      <w:pPr>
-        <w:spacing w:after="0" w:line="240" w:lineRule="auto"/>
-        <w:ind w:left="720" w:firstLine="720"/>
-        <w:rPr>
-          <w:rFonts w:eastAsia="Times New Roman" w:cs="Times New Roman"/>
-          <w:sz w:val="24"/>
-          <w:szCs w:val="24"/>
+          <w:color w:val="000000"/>
+          <w:sz w:val="24"/>
+          <w:szCs w:val="23"/>
         </w:rPr>
       </w:pPr>
     </w:p>
@@ -519,80 +455,50 @@
         <w:spacing w:after="0" w:line="240" w:lineRule="auto"/>
         <w:ind w:firstLine="720"/>
         <w:rPr>
+          <w:rFonts w:eastAsia="Times New Roman" w:cs="Times New Roman"/>
+          <w:sz w:val="28"/>
+          <w:szCs w:val="24"/>
+        </w:rPr>
+      </w:pPr>
+      <w:r>
+        <w:rPr>
+          <w:rFonts w:eastAsia="Times New Roman" w:cs="Arial"/>
+          <w:color w:val="000000"/>
+          <w:sz w:val="24"/>
+          <w:szCs w:val="23"/>
+        </w:rPr>
+        <w:t>Steve is a self-motivated learner, always open to new ideas and learning from others. Previous unrelated work and volunteer experience have developed his time management and organization skills. Steve is an effective communicator, analytical in nature, and loves problem solving. Steve is familiar with Java and C, and feels comfortable approaching all stages of project development.</w:t>
+      </w:r>
+      <w:r>
+        <w:rPr>
+          <w:rFonts w:eastAsia="Times New Roman" w:cs="Arial"/>
+          <w:color w:val="000000"/>
+          <w:sz w:val="24"/>
+          <w:szCs w:val="23"/>
+        </w:rPr>
+        <w:br/>
+      </w:r>
+      <w:r>
+        <w:rPr>
           <w:rFonts w:eastAsia="Times New Roman" w:cs="Arial"/>
           <w:b/>
           <w:bCs/>
           <w:color w:val="000000"/>
           <w:sz w:val="24"/>
-          <w:szCs w:val="24"/>
-        </w:rPr>
-      </w:pPr>
-      <w:r>
-        <w:rPr>
-          <w:rFonts w:eastAsia="Times New Roman" w:cs="Arial"/>
-          <w:color w:val="000000"/>
-          <w:sz w:val="24"/>
-          <w:szCs w:val="24"/>
-        </w:rPr>
-        <w:t xml:space="preserve">Steve is a </w:t>
-      </w:r>
-      <w:r>
-        <w:rPr>
-          <w:rFonts w:eastAsia="Times New Roman" w:cs="Arial"/>
-          <w:color w:val="000000"/>
-          <w:sz w:val="24"/>
-          <w:szCs w:val="24"/>
-        </w:rPr>
-        <w:t>self-motivated</w:t>
-      </w:r>
-      <w:r>
-        <w:rPr>
-          <w:rFonts w:eastAsia="Times New Roman" w:cs="Arial"/>
-          <w:color w:val="000000"/>
-          <w:sz w:val="24"/>
-          <w:szCs w:val="24"/>
-        </w:rPr>
-        <w:t xml:space="preserve"> learner always open to new ideas and learning from others. Previous unrelated work and volunteer experience have developed his time management and organization skills. Steve is an effective communicator, analytical in nature, and loves problem solving. Steve is familiar with Java and C, and feels comfortable approaching all stages of project development.</w:t>
-      </w:r>
-      <w:r>
-        <w:rPr>
-          <w:rFonts w:eastAsia="Times New Roman" w:cs="Arial"/>
-          <w:color w:val="000000"/>
-          <w:sz w:val="24"/>
-          <w:szCs w:val="24"/>
+          <w:szCs w:val="23"/>
         </w:rPr>
         <w:br/>
+        <w:t>Jenna Le</w:t>
       </w:r>
     </w:p>
     <w:p>
       <w:pPr>
         <w:spacing w:after="0" w:line="240" w:lineRule="auto"/>
         <w:rPr>
-          <w:rFonts w:eastAsia="Times New Roman" w:cs="Times New Roman"/>
-          <w:sz w:val="24"/>
-          <w:szCs w:val="24"/>
-        </w:rPr>
-      </w:pPr>
-      <w:r>
-        <w:rPr>
-          <w:rFonts w:eastAsia="Times New Roman" w:cs="Arial"/>
-          <w:b/>
-          <w:bCs/>
-          <w:color w:val="000000"/>
-          <w:sz w:val="24"/>
-          <w:szCs w:val="24"/>
-        </w:rPr>
-        <w:t>Jenna Le</w:t>
-      </w:r>
-    </w:p>
-    <w:p>
-      <w:pPr>
-        <w:spacing w:after="0" w:line="240" w:lineRule="auto"/>
-        <w:ind w:left="720" w:firstLine="720"/>
-        <w:rPr>
-          <w:rFonts w:eastAsia="Times New Roman" w:cs="Times New Roman"/>
-          <w:sz w:val="24"/>
-          <w:szCs w:val="24"/>
+          <w:rFonts w:eastAsia="Times New Roman" w:cs="Arial"/>
+          <w:color w:val="000000"/>
+          <w:sz w:val="24"/>
+          <w:szCs w:val="23"/>
         </w:rPr>
       </w:pPr>
     </w:p>
@@ -602,7 +508,7 @@
         <w:ind w:firstLine="720"/>
         <w:rPr>
           <w:rFonts w:eastAsia="Times New Roman" w:cs="Times New Roman"/>
-          <w:sz w:val="24"/>
+          <w:sz w:val="28"/>
           <w:szCs w:val="24"/>
         </w:rPr>
       </w:pPr>
@@ -611,121 +517,103 @@
           <w:rFonts w:eastAsia="Times New Roman" w:cs="Arial"/>
           <w:color w:val="000000"/>
           <w:sz w:val="24"/>
+          <w:szCs w:val="23"/>
+        </w:rPr>
+        <w:t>Jenna is familiar with Java, C, and UNIX languages. She also has a background in web/media design, and so is versed in HTML/CSS, JavaScript/</w:t>
+      </w:r>
+      <w:proofErr w:type="spellStart"/>
+      <w:r>
+        <w:rPr>
+          <w:rFonts w:eastAsia="Times New Roman" w:cs="Arial"/>
+          <w:color w:val="000000"/>
+          <w:sz w:val="24"/>
+          <w:szCs w:val="23"/>
+        </w:rPr>
+        <w:t>Jquery</w:t>
+      </w:r>
+      <w:proofErr w:type="spellEnd"/>
+      <w:r>
+        <w:rPr>
+          <w:rFonts w:eastAsia="Times New Roman" w:cs="Arial"/>
+          <w:color w:val="000000"/>
+          <w:sz w:val="24"/>
+          <w:szCs w:val="23"/>
+        </w:rPr>
+        <w:t>, PHP, and the Adobe Creative Suite. Currently, Jenna is working at the Instructional Technology Resources Centre (ITRC) on campus, where she has learned to become very familiar with OWL Sakai; and more specifically, the OWL Gradebook interface. Jenna hopes to apply her interest in UI Design and experiences with OWL Gradebook support (</w:t>
+      </w:r>
+      <w:proofErr w:type="spellStart"/>
+      <w:r>
+        <w:rPr>
+          <w:rFonts w:eastAsia="Times New Roman" w:cs="Arial"/>
+          <w:color w:val="000000"/>
+          <w:sz w:val="24"/>
+          <w:szCs w:val="23"/>
+        </w:rPr>
+        <w:t>ie</w:t>
+      </w:r>
+      <w:proofErr w:type="spellEnd"/>
+      <w:r>
+        <w:rPr>
+          <w:rFonts w:eastAsia="Times New Roman" w:cs="Arial"/>
+          <w:color w:val="000000"/>
+          <w:sz w:val="24"/>
+          <w:szCs w:val="23"/>
+        </w:rPr>
+        <w:t>. professor testimonials) to our groups’ project.</w:t>
+      </w:r>
+    </w:p>
+    <w:p>
+      <w:pPr>
+        <w:spacing w:after="0" w:line="240" w:lineRule="auto"/>
+        <w:rPr>
+          <w:rFonts w:eastAsia="Times New Roman" w:cs="Times New Roman"/>
+          <w:sz w:val="28"/>
           <w:szCs w:val="24"/>
         </w:rPr>
-        <w:t xml:space="preserve">Jenna is familiar with Java, C, and </w:t>
-      </w:r>
-      <w:r>
-        <w:rPr>
-          <w:rFonts w:eastAsia="Times New Roman" w:cs="Arial"/>
-          <w:color w:val="000000"/>
-          <w:sz w:val="24"/>
+      </w:pPr>
+    </w:p>
+    <w:p>
+      <w:pPr>
+        <w:spacing w:after="0" w:line="240" w:lineRule="auto"/>
+        <w:rPr>
+          <w:rFonts w:eastAsia="Times New Roman" w:cs="Times New Roman"/>
+          <w:sz w:val="28"/>
           <w:szCs w:val="24"/>
         </w:rPr>
-        <w:t>UNIX</w:t>
-      </w:r>
-      <w:r>
-        <w:rPr>
-          <w:rFonts w:eastAsia="Times New Roman" w:cs="Arial"/>
-          <w:color w:val="000000"/>
-          <w:sz w:val="24"/>
-          <w:szCs w:val="24"/>
-        </w:rPr>
-        <w:t xml:space="preserve"> languages. She also has a background in web/media design, and so is versed in HTML/CSS, JavaScript/</w:t>
+      </w:pPr>
+      <w:r>
+        <w:rPr>
+          <w:rFonts w:eastAsia="Times New Roman" w:cs="Arial"/>
+          <w:b/>
+          <w:bCs/>
+          <w:color w:val="000000"/>
+          <w:sz w:val="24"/>
+          <w:szCs w:val="23"/>
+        </w:rPr>
+        <w:t xml:space="preserve">Mikhail </w:t>
       </w:r>
       <w:proofErr w:type="spellStart"/>
       <w:r>
         <w:rPr>
           <w:rFonts w:eastAsia="Times New Roman" w:cs="Arial"/>
-          <w:color w:val="000000"/>
-          <w:sz w:val="24"/>
-          <w:szCs w:val="24"/>
-        </w:rPr>
-        <w:t>Jquery</w:t>
+          <w:b/>
+          <w:bCs/>
+          <w:color w:val="000000"/>
+          <w:sz w:val="24"/>
+          <w:szCs w:val="23"/>
+        </w:rPr>
+        <w:t>Lebedzeu</w:t>
       </w:r>
       <w:proofErr w:type="spellEnd"/>
-      <w:r>
-        <w:rPr>
-          <w:rFonts w:eastAsia="Times New Roman" w:cs="Arial"/>
-          <w:color w:val="000000"/>
-          <w:sz w:val="24"/>
-          <w:szCs w:val="24"/>
-        </w:rPr>
-        <w:t>, PHP, and the Adobe creative suit. Currently, Jenna is working at the Instructional Technology Resources Centre (ITRC) on campus, at the University of Western, where she has learned to become very familiar with OWL Sakai, and more specifically, the OWL Gradebook interface. Jenna hopes to apply her interest in UI Design and experiences in OWL Gradebook support (</w:t>
-      </w:r>
-      <w:proofErr w:type="spellStart"/>
-      <w:r>
-        <w:rPr>
-          <w:rFonts w:eastAsia="Times New Roman" w:cs="Arial"/>
-          <w:color w:val="000000"/>
-          <w:sz w:val="24"/>
-          <w:szCs w:val="24"/>
-        </w:rPr>
-        <w:t>ie</w:t>
-      </w:r>
-      <w:proofErr w:type="spellEnd"/>
-      <w:r>
-        <w:rPr>
-          <w:rFonts w:eastAsia="Times New Roman" w:cs="Arial"/>
-          <w:color w:val="000000"/>
-          <w:sz w:val="24"/>
-          <w:szCs w:val="24"/>
-        </w:rPr>
-        <w:t>. professor testimonials) to our groups’ project.</w:t>
-      </w:r>
     </w:p>
     <w:p>
       <w:pPr>
         <w:spacing w:after="0" w:line="240" w:lineRule="auto"/>
         <w:rPr>
-          <w:rFonts w:eastAsia="Times New Roman" w:cs="Times New Roman"/>
-          <w:sz w:val="24"/>
-          <w:szCs w:val="24"/>
-        </w:rPr>
-      </w:pPr>
-    </w:p>
-    <w:p>
-      <w:pPr>
-        <w:spacing w:after="0" w:line="240" w:lineRule="auto"/>
-        <w:rPr>
-          <w:rFonts w:eastAsia="Times New Roman" w:cs="Times New Roman"/>
-          <w:sz w:val="24"/>
-          <w:szCs w:val="24"/>
-        </w:rPr>
-      </w:pPr>
-      <w:r>
-        <w:rPr>
-          <w:rFonts w:eastAsia="Times New Roman" w:cs="Arial"/>
-          <w:b/>
-          <w:bCs/>
-          <w:color w:val="000000"/>
-          <w:sz w:val="24"/>
-          <w:szCs w:val="24"/>
-        </w:rPr>
-        <w:t xml:space="preserve">Mikhail </w:t>
-      </w:r>
-      <w:proofErr w:type="spellStart"/>
-      <w:r>
-        <w:rPr>
-          <w:rFonts w:eastAsia="Times New Roman" w:cs="Arial"/>
-          <w:b/>
-          <w:bCs/>
-          <w:color w:val="000000"/>
-          <w:sz w:val="24"/>
-          <w:szCs w:val="24"/>
-        </w:rPr>
-        <w:t>Lebedzeu</w:t>
-      </w:r>
-      <w:proofErr w:type="spellEnd"/>
-    </w:p>
-    <w:p>
-      <w:pPr>
-        <w:spacing w:after="0" w:line="240" w:lineRule="auto"/>
-        <w:ind w:left="720"/>
-        <w:rPr>
-          <w:rFonts w:eastAsia="Times New Roman" w:cs="Times New Roman"/>
-          <w:sz w:val="24"/>
-          <w:szCs w:val="24"/>
+          <w:rFonts w:eastAsia="Times New Roman" w:cs="Arial"/>
+          <w:color w:val="000000"/>
+          <w:sz w:val="24"/>
+          <w:szCs w:val="23"/>
         </w:rPr>
       </w:pPr>
     </w:p>
@@ -734,17 +622,18 @@
         <w:spacing w:after="0" w:line="240" w:lineRule="auto"/>
         <w:ind w:firstLine="720"/>
         <w:rPr>
-          <w:rFonts w:eastAsia="Times New Roman" w:cs="Times New Roman"/>
-          <w:sz w:val="24"/>
-          <w:szCs w:val="24"/>
-        </w:rPr>
-      </w:pPr>
-      <w:r>
-        <w:rPr>
-          <w:rFonts w:eastAsia="Times New Roman" w:cs="Arial"/>
-          <w:color w:val="000000"/>
-          <w:sz w:val="24"/>
-          <w:szCs w:val="24"/>
+          <w:rFonts w:eastAsia="Times New Roman" w:cs="Arial"/>
+          <w:color w:val="000000"/>
+          <w:sz w:val="24"/>
+          <w:szCs w:val="23"/>
+        </w:rPr>
+      </w:pPr>
+      <w:r>
+        <w:rPr>
+          <w:rFonts w:eastAsia="Times New Roman" w:cs="Arial"/>
+          <w:color w:val="000000"/>
+          <w:sz w:val="24"/>
+          <w:szCs w:val="23"/>
         </w:rPr>
         <w:t>Mikhail is an efficient programmer who specializes in Java. He enjoys the structured nature of larger programs and loves attention to detail. His coding experience dates 5 years, where he has worked on a vast array of different programs. Mike is familiar with C, UNIX, Python, HTML, ARM, XML, SQL programming languages. He learns very quickly and is well versed in a large variety of computer software.</w:t>
       </w:r>
@@ -824,7 +713,7 @@
           <wp:inline distT="0" distB="0" distL="0" distR="0">
             <wp:extent cx="5943600" cy="7178675"/>
             <wp:effectExtent l="0" t="0" r="0" b="3175"/>
-            <wp:docPr id="2" name="Picture 2"/>
+            <wp:docPr id="4" name="Picture 4"/>
             <wp:cNvGraphicFramePr>
               <a:graphicFrameLocks xmlns:a="http://schemas.openxmlformats.org/drawingml/2006/main" noChangeAspect="1"/>
             </wp:cNvGraphicFramePr>
@@ -832,7 +721,7 @@
               <a:graphicData uri="http://schemas.openxmlformats.org/drawingml/2006/picture">
                 <pic:pic xmlns:pic="http://schemas.openxmlformats.org/drawingml/2006/picture">
                   <pic:nvPicPr>
-                    <pic:cNvPr id="2" name="Stories.png"/>
+                    <pic:cNvPr id="4" name="Stories.png"/>
                     <pic:cNvPicPr/>
                   </pic:nvPicPr>
                   <pic:blipFill>
@@ -896,9 +785,9 @@
         </w:rPr>
         <w:drawing>
           <wp:inline distT="0" distB="0" distL="0" distR="0">
-            <wp:extent cx="6039293" cy="7967221"/>
-            <wp:effectExtent l="0" t="0" r="0" b="0"/>
-            <wp:docPr id="1" name="Picture 1"/>
+            <wp:extent cx="5943600" cy="7840980"/>
+            <wp:effectExtent l="0" t="0" r="0" b="7620"/>
+            <wp:docPr id="3" name="Picture 3"/>
             <wp:cNvGraphicFramePr>
               <a:graphicFrameLocks xmlns:a="http://schemas.openxmlformats.org/drawingml/2006/main" noChangeAspect="1"/>
             </wp:cNvGraphicFramePr>
@@ -906,7 +795,7 @@
               <a:graphicData uri="http://schemas.openxmlformats.org/drawingml/2006/picture">
                 <pic:pic xmlns:pic="http://schemas.openxmlformats.org/drawingml/2006/picture">
                   <pic:nvPicPr>
-                    <pic:cNvPr id="1" name="Team Assignment 1 UML Diagram.emf"/>
+                    <pic:cNvPr id="3" name="Team Assignment 1 UML Diagram.emf"/>
                     <pic:cNvPicPr/>
                   </pic:nvPicPr>
                   <pic:blipFill>
@@ -924,7 +813,7 @@
                   <pic:spPr>
                     <a:xfrm>
                       <a:off x="0" y="0"/>
-                      <a:ext cx="6046716" cy="7977013"/>
+                      <a:ext cx="5943600" cy="7840980"/>
                     </a:xfrm>
                     <a:prstGeom prst="rect">
                       <a:avLst/>
@@ -940,8 +829,7 @@
     <w:p>
       <w:pPr>
         <w:rPr>
-          <w:b/>
-          <w:sz w:val="32"/>
+          <w:noProof/>
         </w:rPr>
       </w:pPr>
       <w:r>
@@ -952,39 +840,45 @@
         <w:lastRenderedPageBreak/>
         <w:t>Project Plan</w:t>
       </w:r>
-    </w:p>
-    <w:p>
-      <w:pPr>
+      <w:r>
         <w:rPr>
           <w:noProof/>
         </w:rPr>
-      </w:pPr>
-      <w:r>
+        <w:br/>
+      </w:r>
+    </w:p>
+    <w:p>
+      <w:pPr>
         <w:rPr>
           <w:noProof/>
         </w:rPr>
+      </w:pPr>
+      <w:r>
+        <w:rPr>
+          <w:noProof/>
+        </w:rPr>
         <w:drawing>
-          <wp:inline distT="0" distB="0" distL="0" distR="0" wp14:anchorId="3BBF964C" wp14:editId="3FF5ACC3">
-            <wp:extent cx="5943334" cy="3286125"/>
+          <wp:inline distT="0" distB="0" distL="0" distR="0" wp14:anchorId="72F17DE6" wp14:editId="3577DB5D">
+            <wp:extent cx="5943334" cy="3278038"/>
             <wp:effectExtent l="0" t="0" r="635" b="0"/>
-            <wp:docPr id="13069" name="Picture 13069"/>
+            <wp:docPr id="13141" name="Picture 13141"/>
             <wp:cNvGraphicFramePr/>
             <a:graphic xmlns:a="http://schemas.openxmlformats.org/drawingml/2006/main">
               <a:graphicData uri="http://schemas.openxmlformats.org/drawingml/2006/picture">
                 <pic:pic xmlns:pic="http://schemas.openxmlformats.org/drawingml/2006/picture">
                   <pic:nvPicPr>
-                    <pic:cNvPr id="13069" name="Picture 13069"/>
+                    <pic:cNvPr id="13141" name="Picture 13141"/>
                     <pic:cNvPicPr/>
                   </pic:nvPicPr>
                   <pic:blipFill rotWithShape="1">
                     <a:blip r:embed="rId6"/>
-                    <a:srcRect b="19153"/>
+                    <a:srcRect b="19352"/>
                     <a:stretch/>
                   </pic:blipFill>
                   <pic:spPr bwMode="auto">
                     <a:xfrm>
                       <a:off x="0" y="0"/>
-                      <a:ext cx="5943600" cy="3286272"/>
+                      <a:ext cx="5943600" cy="3278185"/>
                     </a:xfrm>
                     <a:prstGeom prst="rect">
                       <a:avLst/>
@@ -1004,12 +898,6 @@
           </wp:inline>
         </w:drawing>
       </w:r>
-      <w:r>
-        <w:rPr>
-          <w:noProof/>
-        </w:rPr>
-        <w:br/>
-      </w:r>
       <w:bookmarkStart w:id="0" w:name="_GoBack"/>
       <w:bookmarkEnd w:id="0"/>
       <w:r>
@@ -1017,27 +905,27 @@
           <w:noProof/>
         </w:rPr>
         <w:drawing>
-          <wp:inline distT="0" distB="0" distL="0" distR="0" wp14:anchorId="6DC7551A" wp14:editId="1318B844">
-            <wp:extent cx="5942368" cy="3790950"/>
-            <wp:effectExtent l="0" t="0" r="1270" b="0"/>
-            <wp:docPr id="10529" name="Picture 10529"/>
+          <wp:inline distT="0" distB="0" distL="0" distR="0" wp14:anchorId="61D20AAE" wp14:editId="51F098B7">
+            <wp:extent cx="5943334" cy="3909359"/>
+            <wp:effectExtent l="0" t="0" r="635" b="0"/>
+            <wp:docPr id="10608" name="Picture 10608"/>
             <wp:cNvGraphicFramePr/>
             <a:graphic xmlns:a="http://schemas.openxmlformats.org/drawingml/2006/main">
               <a:graphicData uri="http://schemas.openxmlformats.org/drawingml/2006/picture">
                 <pic:pic xmlns:pic="http://schemas.openxmlformats.org/drawingml/2006/picture">
                   <pic:nvPicPr>
-                    <pic:cNvPr id="10529" name="Picture 10529"/>
+                    <pic:cNvPr id="10608" name="Picture 10608"/>
                     <pic:cNvPicPr/>
                   </pic:nvPicPr>
                   <pic:blipFill rotWithShape="1">
                     <a:blip r:embed="rId7"/>
-                    <a:srcRect t="3984" b="2734"/>
+                    <a:srcRect t="3820"/>
                     <a:stretch/>
                   </pic:blipFill>
                   <pic:spPr bwMode="auto">
                     <a:xfrm>
                       <a:off x="0" y="0"/>
-                      <a:ext cx="5943600" cy="3791736"/>
+                      <a:ext cx="5943600" cy="3909534"/>
                     </a:xfrm>
                     <a:prstGeom prst="rect">
                       <a:avLst/>

</xml_diff>

<commit_message>
Assignment 1 Final Version
</commit_message>
<xml_diff>
--- a/Team Assignments/Team Assignment 1/Team Assignment #1.docx
+++ b/Team Assignments/Team Assignment 1/Team Assignment #1.docx
@@ -31,16 +31,6 @@
     </w:p>
     <w:p>
       <w:pPr>
-        <w:jc w:val="center"/>
-        <w:rPr>
-          <w:b/>
-          <w:sz w:val="28"/>
-        </w:rPr>
-      </w:pPr>
-    </w:p>
-    <w:p>
-      <w:pPr>
-        <w:jc w:val="center"/>
         <w:rPr>
           <w:b/>
           <w:sz w:val="28"/>
@@ -103,7 +93,6 @@
     </w:p>
     <w:p>
       <w:pPr>
-        <w:jc w:val="center"/>
         <w:rPr>
           <w:sz w:val="32"/>
           <w:szCs w:val="32"/>
@@ -112,6 +101,7 @@
     </w:p>
     <w:p>
       <w:pPr>
+        <w:jc w:val="center"/>
         <w:rPr>
           <w:sz w:val="32"/>
           <w:szCs w:val="32"/>
@@ -126,33 +116,33 @@
           <w:szCs w:val="32"/>
         </w:rPr>
       </w:pPr>
-    </w:p>
-    <w:p>
-      <w:pPr>
-        <w:jc w:val="center"/>
+      <w:r>
         <w:rPr>
           <w:sz w:val="32"/>
           <w:szCs w:val="32"/>
         </w:rPr>
-      </w:pPr>
-      <w:r>
-        <w:rPr>
+        <w:t xml:space="preserve">Due Date: </w:t>
+      </w:r>
+      <w:r>
+        <w:rPr>
+          <w:b/>
           <w:sz w:val="32"/>
           <w:szCs w:val="32"/>
         </w:rPr>
-        <w:t xml:space="preserve">Due Date: </w:t>
-      </w:r>
-      <w:r>
-        <w:rPr>
-          <w:b/>
+        <w:t>Feb, 14, 2014</w:t>
+      </w:r>
+    </w:p>
+    <w:p>
+      <w:pPr>
+        <w:rPr>
           <w:sz w:val="32"/>
           <w:szCs w:val="32"/>
         </w:rPr>
-        <w:t>Feb, 14, 2014</w:t>
-      </w:r>
-    </w:p>
-    <w:p>
-      <w:pPr>
+      </w:pPr>
+    </w:p>
+    <w:p>
+      <w:pPr>
+        <w:jc w:val="center"/>
         <w:rPr>
           <w:sz w:val="32"/>
           <w:szCs w:val="32"/>
@@ -163,35 +153,17 @@
       <w:pPr>
         <w:jc w:val="center"/>
         <w:rPr>
+          <w:b/>
           <w:sz w:val="32"/>
           <w:szCs w:val="32"/>
         </w:rPr>
       </w:pPr>
-    </w:p>
-    <w:p>
-      <w:pPr>
-        <w:jc w:val="center"/>
-        <w:rPr>
+      <w:r>
+        <w:rPr>
+          <w:b/>
           <w:sz w:val="32"/>
           <w:szCs w:val="32"/>
         </w:rPr>
-      </w:pPr>
-    </w:p>
-    <w:p>
-      <w:pPr>
-        <w:jc w:val="center"/>
-        <w:rPr>
-          <w:b/>
-          <w:sz w:val="32"/>
-          <w:szCs w:val="32"/>
-        </w:rPr>
-      </w:pPr>
-      <w:r>
-        <w:rPr>
-          <w:b/>
-          <w:sz w:val="32"/>
-          <w:szCs w:val="32"/>
-        </w:rPr>
         <w:t>Team Members:</w:t>
       </w:r>
     </w:p>
@@ -272,6 +244,26 @@
         <w:t>Lebedzeu</w:t>
       </w:r>
       <w:proofErr w:type="spellEnd"/>
+    </w:p>
+    <w:p>
+      <w:pPr>
+        <w:jc w:val="center"/>
+      </w:pPr>
+    </w:p>
+    <w:p>
+      <w:pPr>
+        <w:jc w:val="center"/>
+      </w:pPr>
+    </w:p>
+    <w:p>
+      <w:pPr>
+        <w:jc w:val="center"/>
+      </w:pPr>
+    </w:p>
+    <w:p>
+      <w:pPr>
+        <w:jc w:val="center"/>
+      </w:pPr>
     </w:p>
     <w:p>
       <w:pPr>
@@ -664,13 +656,6 @@
       </w:r>
       <w:r>
         <w:rPr>
-          <w:b/>
-          <w:sz w:val="32"/>
-        </w:rPr>
-        <w:br/>
-      </w:r>
-      <w:r>
-        <w:rPr>
           <w:sz w:val="24"/>
         </w:rPr>
         <w:t>Link:</w:t>
@@ -687,13 +672,6 @@
           <w:sz w:val="24"/>
         </w:rPr>
         <w:t>https://www.pivotaltracker.com/s/projects/1010498</w:t>
-      </w:r>
-      <w:r>
-        <w:rPr>
-          <w:b/>
-          <w:sz w:val="32"/>
-        </w:rPr>
-        <w:br/>
       </w:r>
       <w:r>
         <w:rPr>
@@ -711,9 +689,9 @@
         </w:rPr>
         <w:drawing>
           <wp:inline distT="0" distB="0" distL="0" distR="0">
-            <wp:extent cx="5943600" cy="7178675"/>
-            <wp:effectExtent l="0" t="0" r="0" b="3175"/>
-            <wp:docPr id="4" name="Picture 4"/>
+            <wp:extent cx="5943600" cy="7660005"/>
+            <wp:effectExtent l="0" t="0" r="0" b="0"/>
+            <wp:docPr id="5" name="Picture 5"/>
             <wp:cNvGraphicFramePr>
               <a:graphicFrameLocks xmlns:a="http://schemas.openxmlformats.org/drawingml/2006/main" noChangeAspect="1"/>
             </wp:cNvGraphicFramePr>
@@ -721,7 +699,7 @@
               <a:graphicData uri="http://schemas.openxmlformats.org/drawingml/2006/picture">
                 <pic:pic xmlns:pic="http://schemas.openxmlformats.org/drawingml/2006/picture">
                   <pic:nvPicPr>
-                    <pic:cNvPr id="4" name="Stories.png"/>
+                    <pic:cNvPr id="5" name="Stories.png"/>
                     <pic:cNvPicPr/>
                   </pic:nvPicPr>
                   <pic:blipFill>
@@ -739,7 +717,7 @@
                   <pic:spPr>
                     <a:xfrm>
                       <a:off x="0" y="0"/>
-                      <a:ext cx="5943600" cy="7178675"/>
+                      <a:ext cx="5943600" cy="7660005"/>
                     </a:xfrm>
                     <a:prstGeom prst="rect">
                       <a:avLst/>
@@ -751,6 +729,8 @@
           </wp:inline>
         </w:drawing>
       </w:r>
+      <w:bookmarkStart w:id="0" w:name="_GoBack"/>
+      <w:bookmarkEnd w:id="0"/>
     </w:p>
     <w:p>
       <w:pPr>
@@ -785,9 +765,9 @@
         </w:rPr>
         <w:drawing>
           <wp:inline distT="0" distB="0" distL="0" distR="0">
-            <wp:extent cx="5943600" cy="7840980"/>
-            <wp:effectExtent l="0" t="0" r="0" b="7620"/>
-            <wp:docPr id="3" name="Picture 3"/>
+            <wp:extent cx="5943600" cy="7833995"/>
+            <wp:effectExtent l="0" t="0" r="0" b="0"/>
+            <wp:docPr id="2" name="Picture 2"/>
             <wp:cNvGraphicFramePr>
               <a:graphicFrameLocks xmlns:a="http://schemas.openxmlformats.org/drawingml/2006/main" noChangeAspect="1"/>
             </wp:cNvGraphicFramePr>
@@ -795,7 +775,7 @@
               <a:graphicData uri="http://schemas.openxmlformats.org/drawingml/2006/picture">
                 <pic:pic xmlns:pic="http://schemas.openxmlformats.org/drawingml/2006/picture">
                   <pic:nvPicPr>
-                    <pic:cNvPr id="3" name="Team Assignment 1 UML Diagram.emf"/>
+                    <pic:cNvPr id="2" name="Team Assignment 1 UML Diagram.emf"/>
                     <pic:cNvPicPr/>
                   </pic:nvPicPr>
                   <pic:blipFill>
@@ -813,7 +793,7 @@
                   <pic:spPr>
                     <a:xfrm>
                       <a:off x="0" y="0"/>
-                      <a:ext cx="5943600" cy="7840980"/>
+                      <a:ext cx="5943600" cy="7833995"/>
                     </a:xfrm>
                     <a:prstGeom prst="rect">
                       <a:avLst/>
@@ -898,8 +878,6 @@
           </wp:inline>
         </w:drawing>
       </w:r>
-      <w:bookmarkStart w:id="0" w:name="_GoBack"/>
-      <w:bookmarkEnd w:id="0"/>
       <w:r>
         <w:rPr>
           <w:noProof/>

</xml_diff>